<commit_message>
The Changes have been made
</commit_message>
<xml_diff>
--- a/Test Code.docx
+++ b/Test Code.docx
@@ -63,6 +63,63 @@
         </w:rPr>
         <w:t>The Contributor will write in “Vivaldi” font as a reply.</w:t>
       </w:r>
+    </w:p>
+    <w:p>
+      <w:pPr>
+        <w:rPr>
+          <w:sz w:val="46"/>
+          <w:szCs w:val="46"/>
+          <w:lang w:val="en-IN"/>
+        </w:rPr>
+      </w:pPr>
+    </w:p>
+    <w:p>
+      <w:pPr>
+        <w:rPr>
+          <w:rFonts w:ascii="Vivaldi" w:hAnsi="Vivaldi"/>
+          <w:sz w:val="46"/>
+          <w:szCs w:val="46"/>
+          <w:lang w:val="en-IN"/>
+        </w:rPr>
+      </w:pPr>
+      <w:r>
+        <w:rPr>
+          <w:rFonts w:ascii="Vivaldi" w:hAnsi="Vivaldi"/>
+          <w:sz w:val="46"/>
+          <w:szCs w:val="46"/>
+          <w:lang w:val="en-IN"/>
+        </w:rPr>
+        <w:t xml:space="preserve">Hi, this is </w:t>
+      </w:r>
+      <w:proofErr w:type="spellStart"/>
+      <w:r>
+        <w:rPr>
+          <w:rFonts w:ascii="Vivaldi" w:hAnsi="Vivaldi"/>
+          <w:sz w:val="46"/>
+          <w:szCs w:val="46"/>
+          <w:lang w:val="en-IN"/>
+        </w:rPr>
+        <w:t>Bhutu</w:t>
+      </w:r>
+      <w:proofErr w:type="spellEnd"/>
+      <w:r>
+        <w:rPr>
+          <w:rFonts w:ascii="Vivaldi" w:hAnsi="Vivaldi"/>
+          <w:sz w:val="46"/>
+          <w:szCs w:val="46"/>
+          <w:lang w:val="en-IN"/>
+        </w:rPr>
+        <w:t xml:space="preserve"> Banik and I have made the changes as per your request.</w:t>
+      </w:r>
+    </w:p>
+    <w:p>
+      <w:pPr>
+        <w:rPr>
+          <w:sz w:val="30"/>
+          <w:szCs w:val="30"/>
+          <w:lang w:val="en-IN"/>
+        </w:rPr>
+      </w:pPr>
     </w:p>
     <w:sectPr>
       <w:pgSz w:w="12240" w:h="15840"/>

</xml_diff>